<commit_message>
ppt - sprint 02
</commit_message>
<xml_diff>
--- a/Documentação/arquivo-de-layout.docx
+++ b/Documentação/arquivo-de-layout.docx
@@ -1110,7 +1110,15 @@
     <w:p/>
     <w:p/>
     <w:p/>
-    <w:p/>
+    <w:p>
+      <w:r>
+        <w:lastRenderedPageBreak/>
+        <w:softHyphen/>
+      </w:r>
+      <w:r>
+        <w:softHyphen/>
+      </w:r>
+    </w:p>
     <w:sectPr>
       <w:pgSz w:w="11906" w:h="16838"/>
       <w:pgMar w:top="1417" w:right="1701" w:bottom="1417" w:left="1701" w:header="708" w:footer="708" w:gutter="0"/>

</xml_diff>

<commit_message>
ptt - sprint 02
</commit_message>
<xml_diff>
--- a/Documentação/arquivo-de-layout.docx
+++ b/Documentação/arquivo-de-layout.docx
@@ -419,7 +419,13 @@
         </w:tc>
       </w:tr>
     </w:tbl>
-    <w:p/>
+    <w:p>
+      <w:pPr>
+        <w:rPr>
+          <w:vertAlign w:val="subscript"/>
+        </w:rPr>
+      </w:pPr>
+    </w:p>
     <w:p>
       <w:pPr>
         <w:pStyle w:val="PargrafodaLista"/>

</xml_diff>